<commit_message>
Add css and rebuild files
</commit_message>
<xml_diff>
--- a/resume.docx
+++ b/resume.docx
@@ -582,7 +582,7 @@
     </w:lvl>
   </w:abstractNum>
   <w:abstractNum w:abstractNumId="990">
-    <w:nsid w:val="6686f739"/>
+    <w:nsid w:val="5f7ad5e6"/>
     <w:multiLevelType w:val="multilevel"/>
     <w:lvl w:ilvl="0">
       <w:numFmt w:val="bullet"/>
@@ -663,7 +663,7 @@
     </w:lvl>
   </w:abstractNum>
   <w:abstractNum w:abstractNumId="991">
-    <w:nsid w:val="e1e92086"/>
+    <w:nsid w:val="3d2ff3ac"/>
     <w:multiLevelType w:val="multilevel"/>
     <w:lvl w:ilvl="0">
       <w:numFmt w:val="bullet"/>

</xml_diff>

<commit_message>
Use a different CSS file
</commit_message>
<xml_diff>
--- a/resume.docx
+++ b/resume.docx
@@ -582,7 +582,7 @@
     </w:lvl>
   </w:abstractNum>
   <w:abstractNum w:abstractNumId="990">
-    <w:nsid w:val="5f7ad5e6"/>
+    <w:nsid w:val="e3d3f990"/>
     <w:multiLevelType w:val="multilevel"/>
     <w:lvl w:ilvl="0">
       <w:numFmt w:val="bullet"/>
@@ -663,7 +663,7 @@
     </w:lvl>
   </w:abstractNum>
   <w:abstractNum w:abstractNumId="991">
-    <w:nsid w:val="3d2ff3ac"/>
+    <w:nsid w:val="4105591c"/>
     <w:multiLevelType w:val="multilevel"/>
     <w:lvl w:ilvl="0">
       <w:numFmt w:val="bullet"/>

</xml_diff>